<commit_message>
Week 1 Theory Assignment update
</commit_message>
<xml_diff>
--- a/Week-1/Week 1Assignement.docx
+++ b/Week-1/Week 1Assignement.docx
@@ -178,6 +178,7 @@
       <w:r>
         <w:rPr>
           <w:rFonts w:ascii="Helvetica" w:eastAsia="Times New Roman" w:hAnsi="Helvetica" w:cs="Helvetica"/>
+          <w:noProof/>
           <w:color w:val="333333"/>
           <w:sz w:val="21"/>
           <w:szCs w:val="21"/>
@@ -220,6 +221,859 @@
         </w:drawing>
       </w:r>
     </w:p>
+    <w:p>
+      <w:pPr>
+        <w:spacing w:before="100" w:beforeAutospacing="1" w:after="100" w:afterAutospacing="1" w:line="240" w:lineRule="auto"/>
+        <w:rPr>
+          <w:rFonts w:ascii="Arial" w:hAnsi="Arial" w:cs="Arial"/>
+          <w:sz w:val="21"/>
+          <w:szCs w:val="21"/>
+          <w:shd w:val="clear" w:color="auto" w:fill="FFFFFF"/>
+        </w:rPr>
+      </w:pPr>
+      <w:r>
+        <w:rPr>
+          <w:rFonts w:ascii="Arial" w:hAnsi="Arial" w:cs="Arial"/>
+          <w:sz w:val="21"/>
+          <w:szCs w:val="21"/>
+          <w:shd w:val="clear" w:color="auto" w:fill="FFFFFF"/>
+        </w:rPr>
+        <w:t xml:space="preserve">c. </w:t>
+      </w:r>
+      <w:r>
+        <w:rPr>
+          <w:rFonts w:ascii="Arial" w:hAnsi="Arial" w:cs="Arial"/>
+          <w:sz w:val="21"/>
+          <w:szCs w:val="21"/>
+          <w:shd w:val="clear" w:color="auto" w:fill="FFFFFF"/>
+        </w:rPr>
+        <w:t>Rendering engine and its us</w:t>
+      </w:r>
+      <w:r>
+        <w:rPr>
+          <w:rFonts w:ascii="Arial" w:hAnsi="Arial" w:cs="Arial"/>
+          <w:sz w:val="21"/>
+          <w:szCs w:val="21"/>
+          <w:shd w:val="clear" w:color="auto" w:fill="FFFFFF"/>
+        </w:rPr>
+        <w:t>e</w:t>
+      </w:r>
+    </w:p>
+    <w:p>
+      <w:pPr>
+        <w:spacing w:before="100" w:beforeAutospacing="1" w:after="100" w:afterAutospacing="1" w:line="240" w:lineRule="auto"/>
+        <w:ind w:firstLine="720"/>
+        <w:rPr>
+          <w:rFonts w:ascii="Arial" w:hAnsi="Arial" w:cs="Arial"/>
+          <w:sz w:val="21"/>
+          <w:szCs w:val="21"/>
+          <w:shd w:val="clear" w:color="auto" w:fill="FFFFFF"/>
+        </w:rPr>
+      </w:pPr>
+      <w:r>
+        <w:rPr>
+          <w:rFonts w:ascii="Arial" w:hAnsi="Arial" w:cs="Arial"/>
+          <w:sz w:val="21"/>
+          <w:szCs w:val="21"/>
+          <w:shd w:val="clear" w:color="auto" w:fill="FFFFFF"/>
+        </w:rPr>
+        <w:t xml:space="preserve"> 1. it a software, it draws the text from HTML and Format as styles mentioned in CSS</w:t>
+      </w:r>
+    </w:p>
+    <w:p>
+      <w:pPr>
+        <w:spacing w:before="100" w:beforeAutospacing="1" w:after="100" w:afterAutospacing="1" w:line="240" w:lineRule="auto"/>
+        <w:ind w:firstLine="720"/>
+        <w:rPr>
+          <w:rFonts w:ascii="Arial" w:hAnsi="Arial" w:cs="Arial"/>
+          <w:sz w:val="21"/>
+          <w:szCs w:val="21"/>
+          <w:shd w:val="clear" w:color="auto" w:fill="FFFFFF"/>
+        </w:rPr>
+      </w:pPr>
+      <w:r>
+        <w:rPr>
+          <w:rFonts w:ascii="Arial" w:hAnsi="Arial" w:cs="Arial"/>
+          <w:sz w:val="21"/>
+          <w:szCs w:val="21"/>
+          <w:shd w:val="clear" w:color="auto" w:fill="FFFFFF"/>
+        </w:rPr>
+        <w:t>2. it parses the HTML and CSS</w:t>
+      </w:r>
+      <w:r>
+        <w:rPr>
+          <w:rFonts w:ascii="Arial" w:hAnsi="Arial" w:cs="Arial"/>
+          <w:sz w:val="21"/>
+          <w:szCs w:val="21"/>
+          <w:shd w:val="clear" w:color="auto" w:fill="FFFFFF"/>
+        </w:rPr>
+        <w:tab/>
+        <w:t xml:space="preserve"> </w:t>
+      </w:r>
+      <w:r>
+        <w:rPr>
+          <w:rFonts w:ascii="Arial" w:hAnsi="Arial" w:cs="Arial"/>
+          <w:sz w:val="21"/>
+          <w:szCs w:val="21"/>
+          <w:shd w:val="clear" w:color="auto" w:fill="FFFFFF"/>
+        </w:rPr>
+        <w:tab/>
+      </w:r>
+    </w:p>
+    <w:p>
+      <w:pPr>
+        <w:spacing w:after="0" w:line="240" w:lineRule="auto"/>
+        <w:rPr>
+          <w:rFonts w:ascii="Arial" w:eastAsia="Times New Roman" w:hAnsi="Arial" w:cs="Arial"/>
+          <w:color w:val="000000"/>
+          <w:sz w:val="21"/>
+          <w:szCs w:val="21"/>
+          <w:lang w:eastAsia="en-IN"/>
+        </w:rPr>
+      </w:pPr>
+      <w:r>
+        <w:rPr>
+          <w:rFonts w:ascii="Arial" w:eastAsia="Times New Roman" w:hAnsi="Arial" w:cs="Arial"/>
+          <w:color w:val="000000"/>
+          <w:sz w:val="21"/>
+          <w:szCs w:val="21"/>
+          <w:lang w:eastAsia="en-IN"/>
+        </w:rPr>
+        <w:t xml:space="preserve">d. </w:t>
+      </w:r>
+      <w:r>
+        <w:rPr>
+          <w:rFonts w:ascii="Arial" w:eastAsia="Times New Roman" w:hAnsi="Arial" w:cs="Arial"/>
+          <w:color w:val="000000"/>
+          <w:sz w:val="21"/>
+          <w:szCs w:val="21"/>
+          <w:lang w:eastAsia="en-IN"/>
+        </w:rPr>
+        <w:t>Parsers (HTML, CSS, etc)</w:t>
+      </w:r>
+      <w:r>
+        <w:rPr>
+          <w:rFonts w:ascii="Arial" w:eastAsia="Times New Roman" w:hAnsi="Arial" w:cs="Arial"/>
+          <w:color w:val="000000"/>
+          <w:sz w:val="21"/>
+          <w:szCs w:val="21"/>
+          <w:lang w:eastAsia="en-IN"/>
+        </w:rPr>
+        <w:t xml:space="preserve"> </w:t>
+      </w:r>
+    </w:p>
+    <w:p>
+      <w:pPr>
+        <w:spacing w:after="0" w:line="240" w:lineRule="auto"/>
+        <w:rPr>
+          <w:rFonts w:ascii="Arial" w:eastAsia="Times New Roman" w:hAnsi="Arial" w:cs="Arial"/>
+          <w:color w:val="000000"/>
+          <w:sz w:val="21"/>
+          <w:szCs w:val="21"/>
+          <w:lang w:eastAsia="en-IN"/>
+        </w:rPr>
+      </w:pPr>
+      <w:r>
+        <w:rPr>
+          <w:rFonts w:ascii="Arial" w:eastAsia="Times New Roman" w:hAnsi="Arial" w:cs="Arial"/>
+          <w:color w:val="000000"/>
+          <w:sz w:val="21"/>
+          <w:szCs w:val="21"/>
+          <w:lang w:eastAsia="en-IN"/>
+        </w:rPr>
+        <w:tab/>
+        <w:t>1.  it means analysing and converting program into internal format.</w:t>
+      </w:r>
+    </w:p>
+    <w:p>
+      <w:pPr>
+        <w:spacing w:after="0" w:line="240" w:lineRule="auto"/>
+        <w:rPr>
+          <w:rFonts w:ascii="Arial" w:eastAsia="Times New Roman" w:hAnsi="Arial" w:cs="Arial"/>
+          <w:color w:val="000000"/>
+          <w:sz w:val="21"/>
+          <w:szCs w:val="21"/>
+          <w:lang w:eastAsia="en-IN"/>
+        </w:rPr>
+      </w:pPr>
+      <w:r>
+        <w:rPr>
+          <w:rFonts w:ascii="Arial" w:eastAsia="Times New Roman" w:hAnsi="Arial" w:cs="Arial"/>
+          <w:color w:val="000000"/>
+          <w:sz w:val="21"/>
+          <w:szCs w:val="21"/>
+          <w:lang w:eastAsia="en-IN"/>
+        </w:rPr>
+        <w:tab/>
+        <w:t>2. Browser parses HTML into DOM tree</w:t>
+      </w:r>
+    </w:p>
+    <w:p>
+      <w:pPr>
+        <w:spacing w:after="0" w:line="240" w:lineRule="auto"/>
+        <w:rPr>
+          <w:rFonts w:ascii="Arial" w:eastAsia="Times New Roman" w:hAnsi="Arial" w:cs="Arial"/>
+          <w:color w:val="000000"/>
+          <w:sz w:val="21"/>
+          <w:szCs w:val="21"/>
+          <w:lang w:eastAsia="en-IN"/>
+        </w:rPr>
+      </w:pPr>
+      <w:r>
+        <w:rPr>
+          <w:rFonts w:ascii="Arial" w:eastAsia="Times New Roman" w:hAnsi="Arial" w:cs="Arial"/>
+          <w:color w:val="000000"/>
+          <w:sz w:val="21"/>
+          <w:szCs w:val="21"/>
+          <w:lang w:eastAsia="en-IN"/>
+        </w:rPr>
+        <w:t xml:space="preserve"> </w:t>
+      </w:r>
+      <w:r>
+        <w:rPr>
+          <w:rFonts w:ascii="Arial" w:eastAsia="Times New Roman" w:hAnsi="Arial" w:cs="Arial"/>
+          <w:color w:val="000000"/>
+          <w:sz w:val="21"/>
+          <w:szCs w:val="21"/>
+          <w:lang w:eastAsia="en-IN"/>
+        </w:rPr>
+        <w:tab/>
+        <w:t>2. involves tokenization and tree construction.</w:t>
+      </w:r>
+    </w:p>
+    <w:p>
+      <w:pPr>
+        <w:spacing w:after="0" w:line="240" w:lineRule="auto"/>
+        <w:ind w:left="720"/>
+        <w:rPr>
+          <w:rFonts w:ascii="Arial" w:eastAsia="Times New Roman" w:hAnsi="Arial" w:cs="Arial"/>
+          <w:color w:val="000000"/>
+          <w:sz w:val="21"/>
+          <w:szCs w:val="21"/>
+          <w:lang w:eastAsia="en-IN"/>
+        </w:rPr>
+      </w:pPr>
+      <w:r>
+        <w:rPr>
+          <w:rFonts w:ascii="Arial" w:eastAsia="Times New Roman" w:hAnsi="Arial" w:cs="Arial"/>
+          <w:color w:val="000000"/>
+          <w:sz w:val="21"/>
+          <w:szCs w:val="21"/>
+          <w:lang w:eastAsia="en-IN"/>
+        </w:rPr>
+        <w:t>4. when it finds the CSS and it converts into CSSOM where it can able to paint to the browser.</w:t>
+      </w:r>
+    </w:p>
+    <w:p>
+      <w:pPr>
+        <w:spacing w:after="0" w:line="240" w:lineRule="auto"/>
+        <w:ind w:left="720"/>
+        <w:rPr>
+          <w:rFonts w:ascii="Arial" w:eastAsia="Times New Roman" w:hAnsi="Arial" w:cs="Arial"/>
+          <w:color w:val="000000"/>
+          <w:sz w:val="21"/>
+          <w:szCs w:val="21"/>
+          <w:lang w:eastAsia="en-IN"/>
+        </w:rPr>
+      </w:pPr>
+    </w:p>
+    <w:p>
+      <w:pPr>
+        <w:spacing w:after="0" w:line="240" w:lineRule="auto"/>
+        <w:rPr>
+          <w:rFonts w:ascii="Arial" w:eastAsia="Times New Roman" w:hAnsi="Arial" w:cs="Arial"/>
+          <w:color w:val="000000"/>
+          <w:sz w:val="21"/>
+          <w:szCs w:val="21"/>
+          <w:lang w:eastAsia="en-IN"/>
+        </w:rPr>
+      </w:pPr>
+      <w:r>
+        <w:rPr>
+          <w:rFonts w:ascii="Arial" w:eastAsia="Times New Roman" w:hAnsi="Arial" w:cs="Arial"/>
+          <w:color w:val="000000"/>
+          <w:sz w:val="21"/>
+          <w:szCs w:val="21"/>
+          <w:lang w:eastAsia="en-IN"/>
+        </w:rPr>
+        <w:t>e.</w:t>
+      </w:r>
+      <w:r>
+        <w:rPr>
+          <w:rFonts w:ascii="Arial" w:eastAsia="Times New Roman" w:hAnsi="Arial" w:cs="Arial"/>
+          <w:color w:val="000000"/>
+          <w:sz w:val="21"/>
+          <w:szCs w:val="21"/>
+          <w:lang w:eastAsia="en-IN"/>
+        </w:rPr>
+        <w:t xml:space="preserve"> </w:t>
+      </w:r>
+      <w:r>
+        <w:rPr>
+          <w:rFonts w:ascii="Arial" w:eastAsia="Times New Roman" w:hAnsi="Arial" w:cs="Arial"/>
+          <w:color w:val="000000"/>
+          <w:sz w:val="21"/>
+          <w:szCs w:val="21"/>
+          <w:lang w:eastAsia="en-IN"/>
+        </w:rPr>
+        <w:t>Script Processors</w:t>
+      </w:r>
+    </w:p>
+    <w:p>
+      <w:pPr>
+        <w:spacing w:after="0" w:line="240" w:lineRule="auto"/>
+        <w:rPr>
+          <w:rFonts w:ascii="Arial" w:eastAsia="Times New Roman" w:hAnsi="Arial" w:cs="Arial"/>
+          <w:color w:val="000000"/>
+          <w:sz w:val="21"/>
+          <w:szCs w:val="21"/>
+          <w:lang w:eastAsia="en-IN"/>
+        </w:rPr>
+      </w:pPr>
+    </w:p>
+    <w:p>
+      <w:pPr>
+        <w:spacing w:after="0" w:line="240" w:lineRule="auto"/>
+        <w:rPr>
+          <w:rFonts w:ascii="Arial" w:eastAsia="Times New Roman" w:hAnsi="Arial" w:cs="Arial"/>
+          <w:color w:val="000000"/>
+          <w:sz w:val="21"/>
+          <w:szCs w:val="21"/>
+          <w:lang w:eastAsia="en-IN"/>
+        </w:rPr>
+      </w:pPr>
+    </w:p>
+    <w:p>
+      <w:pPr>
+        <w:spacing w:after="0" w:line="240" w:lineRule="auto"/>
+        <w:rPr>
+          <w:rFonts w:ascii="Arial" w:eastAsia="Times New Roman" w:hAnsi="Arial" w:cs="Arial"/>
+          <w:color w:val="000000"/>
+          <w:sz w:val="21"/>
+          <w:szCs w:val="21"/>
+          <w:lang w:eastAsia="en-IN"/>
+        </w:rPr>
+      </w:pPr>
+    </w:p>
+    <w:p>
+      <w:pPr>
+        <w:spacing w:after="0" w:line="240" w:lineRule="auto"/>
+        <w:rPr>
+          <w:rFonts w:ascii="Arial" w:eastAsia="Times New Roman" w:hAnsi="Arial" w:cs="Arial"/>
+          <w:color w:val="000000"/>
+          <w:sz w:val="21"/>
+          <w:szCs w:val="21"/>
+          <w:lang w:eastAsia="en-IN"/>
+        </w:rPr>
+      </w:pPr>
+    </w:p>
+    <w:p>
+      <w:pPr>
+        <w:spacing w:after="0" w:line="240" w:lineRule="auto"/>
+        <w:rPr>
+          <w:rFonts w:ascii="Arial" w:eastAsia="Times New Roman" w:hAnsi="Arial" w:cs="Arial"/>
+          <w:color w:val="000000"/>
+          <w:sz w:val="21"/>
+          <w:szCs w:val="21"/>
+          <w:lang w:eastAsia="en-IN"/>
+        </w:rPr>
+      </w:pPr>
+    </w:p>
+    <w:p>
+      <w:pPr>
+        <w:spacing w:after="0" w:line="240" w:lineRule="auto"/>
+        <w:rPr>
+          <w:rFonts w:ascii="Arial" w:eastAsia="Times New Roman" w:hAnsi="Arial" w:cs="Arial"/>
+          <w:color w:val="000000"/>
+          <w:sz w:val="21"/>
+          <w:szCs w:val="21"/>
+          <w:lang w:eastAsia="en-IN"/>
+        </w:rPr>
+      </w:pPr>
+    </w:p>
+    <w:p>
+      <w:pPr>
+        <w:spacing w:after="0" w:line="240" w:lineRule="auto"/>
+        <w:rPr>
+          <w:rFonts w:ascii="Arial" w:eastAsia="Times New Roman" w:hAnsi="Arial" w:cs="Arial"/>
+          <w:color w:val="000000"/>
+          <w:sz w:val="21"/>
+          <w:szCs w:val="21"/>
+          <w:lang w:eastAsia="en-IN"/>
+        </w:rPr>
+      </w:pPr>
+    </w:p>
+    <w:p>
+      <w:pPr>
+        <w:spacing w:after="0" w:line="240" w:lineRule="auto"/>
+        <w:rPr>
+          <w:rFonts w:ascii="Arial" w:eastAsia="Times New Roman" w:hAnsi="Arial" w:cs="Arial"/>
+          <w:color w:val="000000"/>
+          <w:sz w:val="21"/>
+          <w:szCs w:val="21"/>
+          <w:lang w:eastAsia="en-IN"/>
+        </w:rPr>
+      </w:pPr>
+    </w:p>
+    <w:p>
+      <w:pPr>
+        <w:spacing w:after="0" w:line="240" w:lineRule="auto"/>
+        <w:rPr>
+          <w:rFonts w:ascii="Arial" w:eastAsia="Times New Roman" w:hAnsi="Arial" w:cs="Arial"/>
+          <w:color w:val="000000"/>
+          <w:sz w:val="21"/>
+          <w:szCs w:val="21"/>
+          <w:lang w:eastAsia="en-IN"/>
+        </w:rPr>
+      </w:pPr>
+    </w:p>
+    <w:p>
+      <w:pPr>
+        <w:spacing w:after="0" w:line="240" w:lineRule="auto"/>
+        <w:rPr>
+          <w:rFonts w:ascii="Arial" w:eastAsia="Times New Roman" w:hAnsi="Arial" w:cs="Arial"/>
+          <w:color w:val="000000"/>
+          <w:sz w:val="21"/>
+          <w:szCs w:val="21"/>
+          <w:lang w:eastAsia="en-IN"/>
+        </w:rPr>
+      </w:pPr>
+    </w:p>
+    <w:p>
+      <w:pPr>
+        <w:spacing w:after="0" w:line="240" w:lineRule="auto"/>
+        <w:rPr>
+          <w:rFonts w:ascii="Arial" w:eastAsia="Times New Roman" w:hAnsi="Arial" w:cs="Arial"/>
+          <w:color w:val="000000"/>
+          <w:sz w:val="21"/>
+          <w:szCs w:val="21"/>
+          <w:lang w:eastAsia="en-IN"/>
+        </w:rPr>
+      </w:pPr>
+    </w:p>
+    <w:p>
+      <w:pPr>
+        <w:spacing w:after="0" w:line="240" w:lineRule="auto"/>
+        <w:rPr>
+          <w:rFonts w:ascii="Arial" w:eastAsia="Times New Roman" w:hAnsi="Arial" w:cs="Arial"/>
+          <w:color w:val="000000"/>
+          <w:sz w:val="21"/>
+          <w:szCs w:val="21"/>
+          <w:lang w:eastAsia="en-IN"/>
+        </w:rPr>
+      </w:pPr>
+    </w:p>
+    <w:p>
+      <w:pPr>
+        <w:spacing w:after="0" w:line="240" w:lineRule="auto"/>
+        <w:rPr>
+          <w:rFonts w:ascii="Arial" w:eastAsia="Times New Roman" w:hAnsi="Arial" w:cs="Arial"/>
+          <w:color w:val="000000"/>
+          <w:sz w:val="21"/>
+          <w:szCs w:val="21"/>
+          <w:lang w:eastAsia="en-IN"/>
+        </w:rPr>
+      </w:pPr>
+      <w:r>
+        <w:rPr>
+          <w:rFonts w:ascii="Arial" w:eastAsia="Times New Roman" w:hAnsi="Arial" w:cs="Arial"/>
+          <w:color w:val="000000"/>
+          <w:sz w:val="21"/>
+          <w:szCs w:val="21"/>
+          <w:lang w:eastAsia="en-IN"/>
+        </w:rPr>
+        <w:lastRenderedPageBreak/>
+        <w:t>f.</w:t>
+      </w:r>
+      <w:r>
+        <w:rPr>
+          <w:rFonts w:ascii="Arial" w:eastAsia="Times New Roman" w:hAnsi="Arial" w:cs="Arial"/>
+          <w:color w:val="000000"/>
+          <w:sz w:val="21"/>
+          <w:szCs w:val="21"/>
+          <w:lang w:eastAsia="en-IN"/>
+        </w:rPr>
+        <w:t xml:space="preserve"> </w:t>
+      </w:r>
+      <w:r>
+        <w:rPr>
+          <w:rFonts w:ascii="Arial" w:eastAsia="Times New Roman" w:hAnsi="Arial" w:cs="Arial"/>
+          <w:color w:val="000000"/>
+          <w:sz w:val="21"/>
+          <w:szCs w:val="21"/>
+          <w:lang w:eastAsia="en-IN"/>
+        </w:rPr>
+        <w:t>Tree construction</w:t>
+      </w:r>
+    </w:p>
+    <w:p>
+      <w:pPr>
+        <w:spacing w:after="0" w:line="240" w:lineRule="auto"/>
+        <w:rPr>
+          <w:rFonts w:ascii="Arial" w:eastAsia="Times New Roman" w:hAnsi="Arial" w:cs="Arial"/>
+          <w:color w:val="000000"/>
+          <w:sz w:val="21"/>
+          <w:szCs w:val="21"/>
+          <w:lang w:eastAsia="en-IN"/>
+        </w:rPr>
+      </w:pPr>
+      <w:r>
+        <w:rPr>
+          <w:rFonts w:ascii="Arial" w:eastAsia="Times New Roman" w:hAnsi="Arial" w:cs="Arial"/>
+          <w:color w:val="000000"/>
+          <w:sz w:val="21"/>
+          <w:szCs w:val="21"/>
+          <w:lang w:eastAsia="en-IN"/>
+        </w:rPr>
+        <w:t xml:space="preserve">     Example</w:t>
+      </w:r>
+    </w:p>
+    <w:p>
+      <w:pPr>
+        <w:spacing w:after="0" w:line="240" w:lineRule="auto"/>
+        <w:rPr>
+          <w:rFonts w:ascii="Arial" w:eastAsia="Times New Roman" w:hAnsi="Arial" w:cs="Arial"/>
+          <w:color w:val="000000"/>
+          <w:sz w:val="21"/>
+          <w:szCs w:val="21"/>
+          <w:lang w:eastAsia="en-IN"/>
+        </w:rPr>
+      </w:pPr>
+      <w:r>
+        <w:rPr>
+          <w:rFonts w:ascii="Arial" w:eastAsia="Times New Roman" w:hAnsi="Arial" w:cs="Arial"/>
+          <w:color w:val="000000"/>
+          <w:sz w:val="21"/>
+          <w:szCs w:val="21"/>
+          <w:lang w:eastAsia="en-IN"/>
+        </w:rPr>
+        <w:t xml:space="preserve">   &lt;HTML&gt;&lt;Head&gt;&lt;/Head&gt;&lt;body&gt;&lt;div&gt;&lt;p&gt;&lt;/P&gt;&lt;/div&gt;&lt;/body&gt;&lt;/HTML&gt;</w:t>
+      </w:r>
+    </w:p>
+    <w:p>
+      <w:pPr>
+        <w:spacing w:after="0" w:line="240" w:lineRule="auto"/>
+        <w:rPr>
+          <w:rFonts w:ascii="Arial" w:eastAsia="Times New Roman" w:hAnsi="Arial" w:cs="Arial"/>
+          <w:color w:val="000000"/>
+          <w:sz w:val="21"/>
+          <w:szCs w:val="21"/>
+          <w:lang w:eastAsia="en-IN"/>
+        </w:rPr>
+      </w:pPr>
+      <w:r>
+        <w:rPr>
+          <w:rFonts w:ascii="Arial" w:eastAsia="Times New Roman" w:hAnsi="Arial" w:cs="Arial"/>
+          <w:color w:val="000000"/>
+          <w:sz w:val="21"/>
+          <w:szCs w:val="21"/>
+          <w:lang w:eastAsia="en-IN"/>
+        </w:rPr>
+        <w:t xml:space="preserve"> </w:t>
+      </w:r>
+      <w:r>
+        <w:rPr>
+          <w:rFonts w:ascii="Arial" w:eastAsia="Times New Roman" w:hAnsi="Arial" w:cs="Arial"/>
+          <w:color w:val="000000"/>
+          <w:sz w:val="21"/>
+          <w:szCs w:val="21"/>
+          <w:lang w:eastAsia="en-IN"/>
+        </w:rPr>
+        <w:drawing>
+          <wp:inline distT="0" distB="0" distL="0" distR="0" wp14:anchorId="0AFF45F3" wp14:editId="7E2B4275">
+            <wp:extent cx="4083260" cy="3467278"/>
+            <wp:effectExtent l="0" t="0" r="0" b="0"/>
+            <wp:docPr id="2" name="Picture 2"/>
+            <wp:cNvGraphicFramePr>
+              <a:graphicFrameLocks xmlns:a="http://schemas.openxmlformats.org/drawingml/2006/main" noChangeAspect="1"/>
+            </wp:cNvGraphicFramePr>
+            <a:graphic xmlns:a="http://schemas.openxmlformats.org/drawingml/2006/main">
+              <a:graphicData uri="http://schemas.openxmlformats.org/drawingml/2006/picture">
+                <pic:pic xmlns:pic="http://schemas.openxmlformats.org/drawingml/2006/picture">
+                  <pic:nvPicPr>
+                    <pic:cNvPr id="1" name=""/>
+                    <pic:cNvPicPr/>
+                  </pic:nvPicPr>
+                  <pic:blipFill>
+                    <a:blip r:embed="rId6"/>
+                    <a:stretch>
+                      <a:fillRect/>
+                    </a:stretch>
+                  </pic:blipFill>
+                  <pic:spPr>
+                    <a:xfrm>
+                      <a:off x="0" y="0"/>
+                      <a:ext cx="4083260" cy="3467278"/>
+                    </a:xfrm>
+                    <a:prstGeom prst="rect">
+                      <a:avLst/>
+                    </a:prstGeom>
+                  </pic:spPr>
+                </pic:pic>
+              </a:graphicData>
+            </a:graphic>
+          </wp:inline>
+        </w:drawing>
+      </w:r>
+    </w:p>
+    <w:p>
+      <w:pPr>
+        <w:spacing w:after="0" w:line="240" w:lineRule="auto"/>
+        <w:rPr>
+          <w:rFonts w:ascii="Arial" w:eastAsia="Times New Roman" w:hAnsi="Arial" w:cs="Arial"/>
+          <w:color w:val="000000"/>
+          <w:sz w:val="21"/>
+          <w:szCs w:val="21"/>
+          <w:lang w:eastAsia="en-IN"/>
+        </w:rPr>
+      </w:pPr>
+      <w:r>
+        <w:rPr>
+          <w:rFonts w:ascii="Arial" w:eastAsia="Times New Roman" w:hAnsi="Arial" w:cs="Arial"/>
+          <w:color w:val="000000"/>
+          <w:sz w:val="21"/>
+          <w:szCs w:val="21"/>
+          <w:lang w:eastAsia="en-IN"/>
+        </w:rPr>
+        <w:t>g.</w:t>
+      </w:r>
+      <w:r>
+        <w:rPr>
+          <w:rFonts w:ascii="Arial" w:eastAsia="Times New Roman" w:hAnsi="Arial" w:cs="Arial"/>
+          <w:color w:val="000000"/>
+          <w:sz w:val="21"/>
+          <w:szCs w:val="21"/>
+          <w:lang w:eastAsia="en-IN"/>
+        </w:rPr>
+        <w:t xml:space="preserve"> </w:t>
+      </w:r>
+      <w:r>
+        <w:rPr>
+          <w:rFonts w:ascii="Arial" w:eastAsia="Times New Roman" w:hAnsi="Arial" w:cs="Arial"/>
+          <w:color w:val="000000"/>
+          <w:sz w:val="21"/>
+          <w:szCs w:val="21"/>
+          <w:lang w:eastAsia="en-IN"/>
+        </w:rPr>
+        <w:t>Order of script processin</w:t>
+      </w:r>
+      <w:r>
+        <w:rPr>
+          <w:rFonts w:ascii="Arial" w:eastAsia="Times New Roman" w:hAnsi="Arial" w:cs="Arial"/>
+          <w:color w:val="000000"/>
+          <w:sz w:val="21"/>
+          <w:szCs w:val="21"/>
+          <w:lang w:eastAsia="en-IN"/>
+        </w:rPr>
+        <w:t>g</w:t>
+      </w:r>
+    </w:p>
+    <w:p>
+      <w:pPr>
+        <w:spacing w:after="0" w:line="240" w:lineRule="auto"/>
+        <w:rPr>
+          <w:rFonts w:ascii="Arial" w:eastAsia="Times New Roman" w:hAnsi="Arial" w:cs="Arial"/>
+          <w:color w:val="000000"/>
+          <w:sz w:val="21"/>
+          <w:szCs w:val="21"/>
+          <w:lang w:eastAsia="en-IN"/>
+        </w:rPr>
+      </w:pPr>
+      <w:r>
+        <w:rPr>
+          <w:rFonts w:ascii="Arial" w:eastAsia="Times New Roman" w:hAnsi="Arial" w:cs="Arial"/>
+          <w:color w:val="000000"/>
+          <w:sz w:val="21"/>
+          <w:szCs w:val="21"/>
+          <w:lang w:eastAsia="en-IN"/>
+        </w:rPr>
+        <w:tab/>
+        <w:t xml:space="preserve">1. </w:t>
+      </w:r>
+      <w:r>
+        <w:rPr>
+          <w:rFonts w:ascii="Arial" w:eastAsia="Times New Roman" w:hAnsi="Arial" w:cs="Arial"/>
+          <w:color w:val="000000"/>
+          <w:sz w:val="21"/>
+          <w:szCs w:val="21"/>
+          <w:lang w:eastAsia="en-IN"/>
+        </w:rPr>
+        <w:t>If we caught the Script tag in the middle of rendering it might cause the delay in downloading.</w:t>
+      </w:r>
+    </w:p>
+    <w:p>
+      <w:pPr>
+        <w:spacing w:after="0" w:line="240" w:lineRule="auto"/>
+        <w:rPr>
+          <w:rFonts w:ascii="Arial" w:eastAsia="Times New Roman" w:hAnsi="Arial" w:cs="Arial"/>
+          <w:color w:val="000000"/>
+          <w:sz w:val="21"/>
+          <w:szCs w:val="21"/>
+          <w:lang w:eastAsia="en-IN"/>
+        </w:rPr>
+      </w:pPr>
+      <w:r>
+        <w:rPr>
+          <w:rFonts w:ascii="Arial" w:eastAsia="Times New Roman" w:hAnsi="Arial" w:cs="Arial"/>
+          <w:color w:val="000000"/>
+          <w:sz w:val="21"/>
+          <w:szCs w:val="21"/>
+          <w:lang w:eastAsia="en-IN"/>
+        </w:rPr>
+        <w:t xml:space="preserve"> </w:t>
+      </w:r>
+      <w:r>
+        <w:rPr>
+          <w:rFonts w:ascii="Arial" w:eastAsia="Times New Roman" w:hAnsi="Arial" w:cs="Arial"/>
+          <w:color w:val="000000"/>
+          <w:sz w:val="21"/>
+          <w:szCs w:val="21"/>
+          <w:lang w:eastAsia="en-IN"/>
+        </w:rPr>
+        <w:tab/>
+        <w:t>2.</w:t>
+      </w:r>
+    </w:p>
+    <w:p>
+      <w:pPr>
+        <w:spacing w:after="0" w:line="240" w:lineRule="auto"/>
+        <w:rPr>
+          <w:rFonts w:ascii="Arial" w:eastAsia="Times New Roman" w:hAnsi="Arial" w:cs="Arial"/>
+          <w:color w:val="000000"/>
+          <w:sz w:val="21"/>
+          <w:szCs w:val="21"/>
+          <w:lang w:eastAsia="en-IN"/>
+        </w:rPr>
+      </w:pPr>
+    </w:p>
+    <w:p>
+      <w:pPr>
+        <w:spacing w:after="0" w:line="240" w:lineRule="auto"/>
+        <w:rPr>
+          <w:rFonts w:ascii="Arial" w:eastAsia="Times New Roman" w:hAnsi="Arial" w:cs="Arial"/>
+          <w:color w:val="000000"/>
+          <w:sz w:val="21"/>
+          <w:szCs w:val="21"/>
+          <w:lang w:eastAsia="en-IN"/>
+        </w:rPr>
+      </w:pPr>
+      <w:r>
+        <w:rPr>
+          <w:rFonts w:ascii="Arial" w:eastAsia="Times New Roman" w:hAnsi="Arial" w:cs="Arial"/>
+          <w:color w:val="000000"/>
+          <w:sz w:val="21"/>
+          <w:szCs w:val="21"/>
+          <w:lang w:eastAsia="en-IN"/>
+        </w:rPr>
+        <w:t>h.</w:t>
+      </w:r>
+      <w:r>
+        <w:rPr>
+          <w:rFonts w:ascii="Arial" w:eastAsia="Times New Roman" w:hAnsi="Arial" w:cs="Arial"/>
+          <w:color w:val="000000"/>
+          <w:sz w:val="21"/>
+          <w:szCs w:val="21"/>
+          <w:lang w:eastAsia="en-IN"/>
+        </w:rPr>
+        <w:t xml:space="preserve">  </w:t>
+      </w:r>
+      <w:r>
+        <w:rPr>
+          <w:rFonts w:ascii="Arial" w:eastAsia="Times New Roman" w:hAnsi="Arial" w:cs="Arial"/>
+          <w:color w:val="000000"/>
+          <w:sz w:val="21"/>
+          <w:szCs w:val="21"/>
+          <w:lang w:eastAsia="en-IN"/>
+        </w:rPr>
+        <w:t>Layout and Paintin</w:t>
+      </w:r>
+      <w:r>
+        <w:rPr>
+          <w:rFonts w:ascii="Arial" w:eastAsia="Times New Roman" w:hAnsi="Arial" w:cs="Arial"/>
+          <w:color w:val="000000"/>
+          <w:sz w:val="21"/>
+          <w:szCs w:val="21"/>
+          <w:lang w:eastAsia="en-IN"/>
+        </w:rPr>
+        <w:t>g</w:t>
+      </w:r>
+    </w:p>
+    <w:p>
+      <w:pPr>
+        <w:spacing w:after="0" w:line="240" w:lineRule="auto"/>
+        <w:rPr>
+          <w:rFonts w:ascii="Arial" w:eastAsia="Times New Roman" w:hAnsi="Arial" w:cs="Arial"/>
+          <w:color w:val="000000"/>
+          <w:sz w:val="21"/>
+          <w:szCs w:val="21"/>
+          <w:lang w:eastAsia="en-IN"/>
+        </w:rPr>
+      </w:pPr>
+    </w:p>
+    <w:p>
+      <w:pPr>
+        <w:pStyle w:val="ListParagraph"/>
+        <w:numPr>
+          <w:ilvl w:val="0"/>
+          <w:numId w:val="3"/>
+        </w:numPr>
+        <w:spacing w:after="0" w:line="240" w:lineRule="auto"/>
+        <w:rPr>
+          <w:rFonts w:ascii="Arial" w:eastAsia="Times New Roman" w:hAnsi="Arial" w:cs="Arial"/>
+          <w:color w:val="000000"/>
+          <w:sz w:val="21"/>
+          <w:szCs w:val="21"/>
+          <w:lang w:eastAsia="en-IN"/>
+        </w:rPr>
+      </w:pPr>
+      <w:r>
+        <w:rPr>
+          <w:rFonts w:ascii="Arial" w:eastAsia="Times New Roman" w:hAnsi="Arial" w:cs="Arial"/>
+          <w:color w:val="000000"/>
+          <w:sz w:val="21"/>
+          <w:szCs w:val="21"/>
+          <w:lang w:eastAsia="en-IN"/>
+        </w:rPr>
+        <w:t>An HTML layout is a blueprint used to arrange web pages in a well-defined manner. It is easy to navigate, simple to understand and uses HTML tags to customize web design elements. Crucial for any website, an HTML layout that uses the correct format will easily improve a website's appearance</w:t>
+      </w:r>
+      <w:r>
+        <w:rPr>
+          <w:rFonts w:ascii="Arial" w:eastAsia="Times New Roman" w:hAnsi="Arial" w:cs="Arial"/>
+          <w:color w:val="000000"/>
+          <w:sz w:val="21"/>
+          <w:szCs w:val="21"/>
+          <w:lang w:eastAsia="en-IN"/>
+        </w:rPr>
+        <w:t>.</w:t>
+      </w:r>
+    </w:p>
+    <w:p>
+      <w:pPr>
+        <w:pStyle w:val="ListParagraph"/>
+        <w:numPr>
+          <w:ilvl w:val="0"/>
+          <w:numId w:val="3"/>
+        </w:numPr>
+        <w:spacing w:after="0" w:line="240" w:lineRule="auto"/>
+        <w:rPr>
+          <w:rFonts w:ascii="Arial" w:eastAsia="Times New Roman" w:hAnsi="Arial" w:cs="Arial"/>
+          <w:color w:val="000000"/>
+          <w:sz w:val="21"/>
+          <w:szCs w:val="21"/>
+          <w:lang w:eastAsia="en-IN"/>
+        </w:rPr>
+      </w:pPr>
+      <w:r>
+        <w:rPr>
+          <w:rFonts w:ascii="Arial" w:eastAsia="Times New Roman" w:hAnsi="Arial" w:cs="Arial"/>
+          <w:color w:val="000000"/>
+          <w:sz w:val="21"/>
+          <w:szCs w:val="21"/>
+          <w:lang w:eastAsia="en-IN"/>
+        </w:rPr>
+        <w:t>The CSS Paint API is designed to enable developers to programmatically define images which can then be used anywhere a CSS image can be invoked, such as CSS background-image, border-image, mask-image</w:t>
+      </w:r>
+    </w:p>
     <w:sectPr>
       <w:pgSz w:w="11906" w:h="16838"/>
       <w:pgMar w:top="1440" w:right="1440" w:bottom="1440" w:left="1440" w:header="708" w:footer="708" w:gutter="0"/>
@@ -346,6 +1200,95 @@
     </w:lvl>
   </w:abstractNum>
   <w:abstractNum w:abstractNumId="1" w15:restartNumberingAfterBreak="0">
+    <w:nsid w:val="5DA01A77"/>
+    <w:multiLevelType w:val="hybridMultilevel"/>
+    <w:tmpl w:val="7CF66B50"/>
+    <w:lvl w:ilvl="0" w:tplc="65AAC900">
+      <w:start w:val="1"/>
+      <w:numFmt w:val="decimal"/>
+      <w:lvlText w:val="%1."/>
+      <w:lvlJc w:val="left"/>
+      <w:pPr>
+        <w:ind w:left="1080" w:hanging="360"/>
+      </w:pPr>
+      <w:rPr>
+        <w:rFonts w:hint="default"/>
+      </w:rPr>
+    </w:lvl>
+    <w:lvl w:ilvl="1" w:tplc="40090019" w:tentative="1">
+      <w:start w:val="1"/>
+      <w:numFmt w:val="lowerLetter"/>
+      <w:lvlText w:val="%2."/>
+      <w:lvlJc w:val="left"/>
+      <w:pPr>
+        <w:ind w:left="1800" w:hanging="360"/>
+      </w:pPr>
+    </w:lvl>
+    <w:lvl w:ilvl="2" w:tplc="4009001B" w:tentative="1">
+      <w:start w:val="1"/>
+      <w:numFmt w:val="lowerRoman"/>
+      <w:lvlText w:val="%3."/>
+      <w:lvlJc w:val="right"/>
+      <w:pPr>
+        <w:ind w:left="2520" w:hanging="180"/>
+      </w:pPr>
+    </w:lvl>
+    <w:lvl w:ilvl="3" w:tplc="4009000F" w:tentative="1">
+      <w:start w:val="1"/>
+      <w:numFmt w:val="decimal"/>
+      <w:lvlText w:val="%4."/>
+      <w:lvlJc w:val="left"/>
+      <w:pPr>
+        <w:ind w:left="3240" w:hanging="360"/>
+      </w:pPr>
+    </w:lvl>
+    <w:lvl w:ilvl="4" w:tplc="40090019" w:tentative="1">
+      <w:start w:val="1"/>
+      <w:numFmt w:val="lowerLetter"/>
+      <w:lvlText w:val="%5."/>
+      <w:lvlJc w:val="left"/>
+      <w:pPr>
+        <w:ind w:left="3960" w:hanging="360"/>
+      </w:pPr>
+    </w:lvl>
+    <w:lvl w:ilvl="5" w:tplc="4009001B" w:tentative="1">
+      <w:start w:val="1"/>
+      <w:numFmt w:val="lowerRoman"/>
+      <w:lvlText w:val="%6."/>
+      <w:lvlJc w:val="right"/>
+      <w:pPr>
+        <w:ind w:left="4680" w:hanging="180"/>
+      </w:pPr>
+    </w:lvl>
+    <w:lvl w:ilvl="6" w:tplc="4009000F" w:tentative="1">
+      <w:start w:val="1"/>
+      <w:numFmt w:val="decimal"/>
+      <w:lvlText w:val="%7."/>
+      <w:lvlJc w:val="left"/>
+      <w:pPr>
+        <w:ind w:left="5400" w:hanging="360"/>
+      </w:pPr>
+    </w:lvl>
+    <w:lvl w:ilvl="7" w:tplc="40090019" w:tentative="1">
+      <w:start w:val="1"/>
+      <w:numFmt w:val="lowerLetter"/>
+      <w:lvlText w:val="%8."/>
+      <w:lvlJc w:val="left"/>
+      <w:pPr>
+        <w:ind w:left="6120" w:hanging="360"/>
+      </w:pPr>
+    </w:lvl>
+    <w:lvl w:ilvl="8" w:tplc="4009001B" w:tentative="1">
+      <w:start w:val="1"/>
+      <w:numFmt w:val="lowerRoman"/>
+      <w:lvlText w:val="%9."/>
+      <w:lvlJc w:val="right"/>
+      <w:pPr>
+        <w:ind w:left="6840" w:hanging="180"/>
+      </w:pPr>
+    </w:lvl>
+  </w:abstractNum>
+  <w:abstractNum w:abstractNumId="2" w15:restartNumberingAfterBreak="0">
     <w:nsid w:val="69FB15E2"/>
     <w:multiLevelType w:val="hybridMultilevel"/>
     <w:tmpl w:val="AD2E3B06"/>
@@ -435,10 +1378,13 @@
     </w:lvl>
   </w:abstractNum>
   <w:num w:numId="1" w16cid:durableId="2062484238">
-    <w:abstractNumId w:val="1"/>
+    <w:abstractNumId w:val="2"/>
   </w:num>
   <w:num w:numId="2" w16cid:durableId="1837070335">
     <w:abstractNumId w:val="0"/>
+  </w:num>
+  <w:num w:numId="3" w16cid:durableId="62144236">
+    <w:abstractNumId w:val="1"/>
   </w:num>
 </w:numbering>
 </file>
@@ -566,6 +1512,7 @@
     <w:lsdException w:name="HTML Sample" w:semiHidden="1" w:unhideWhenUsed="1"/>
     <w:lsdException w:name="HTML Typewriter" w:semiHidden="1" w:unhideWhenUsed="1"/>
     <w:lsdException w:name="HTML Variable" w:semiHidden="1" w:unhideWhenUsed="1"/>
+    <w:lsdException w:name="Normal Table" w:semiHidden="1" w:unhideWhenUsed="1"/>
     <w:lsdException w:name="annotation subject" w:semiHidden="1" w:unhideWhenUsed="1"/>
     <w:lsdException w:name="No List" w:semiHidden="1" w:unhideWhenUsed="1"/>
     <w:lsdException w:name="Outline List 1" w:semiHidden="1" w:unhideWhenUsed="1"/>
@@ -612,8 +1559,10 @@
     <w:lsdException w:name="Table Subtle 2" w:semiHidden="1" w:unhideWhenUsed="1"/>
     <w:lsdException w:name="Table Web 1" w:semiHidden="1" w:unhideWhenUsed="1"/>
     <w:lsdException w:name="Table Web 2" w:semiHidden="1" w:unhideWhenUsed="1"/>
+    <w:lsdException w:name="Table Web 3" w:semiHidden="1" w:unhideWhenUsed="1"/>
     <w:lsdException w:name="Balloon Text" w:semiHidden="1" w:unhideWhenUsed="1"/>
     <w:lsdException w:name="Table Grid" w:uiPriority="39"/>
+    <w:lsdException w:name="Table Theme" w:semiHidden="1" w:unhideWhenUsed="1"/>
     <w:lsdException w:name="Placeholder Text" w:semiHidden="1"/>
     <w:lsdException w:name="No Spacing" w:uiPriority="1" w:qFormat="1"/>
     <w:lsdException w:name="Light Shading" w:uiPriority="60"/>

</xml_diff>

<commit_message>
Updates Week1 Theory assignment
</commit_message>
<xml_diff>
--- a/Week-1/Week 1Assignement.docx
+++ b/Week-1/Week 1Assignement.docx
@@ -238,16 +238,7 @@
           <w:szCs w:val="21"/>
           <w:shd w:val="clear" w:color="auto" w:fill="FFFFFF"/>
         </w:rPr>
-        <w:t xml:space="preserve">c. </w:t>
-      </w:r>
-      <w:r>
-        <w:rPr>
-          <w:rFonts w:ascii="Arial" w:hAnsi="Arial" w:cs="Arial"/>
-          <w:sz w:val="21"/>
-          <w:szCs w:val="21"/>
-          <w:shd w:val="clear" w:color="auto" w:fill="FFFFFF"/>
-        </w:rPr>
-        <w:t>Rendering engine and its us</w:t>
+        <w:t>c. Rendering engine and its us</w:t>
       </w:r>
       <w:r>
         <w:rPr>
@@ -774,6 +765,7 @@
       <w:r>
         <w:rPr>
           <w:rFonts w:ascii="Arial" w:eastAsia="Times New Roman" w:hAnsi="Arial" w:cs="Arial"/>
+          <w:noProof/>
           <w:color w:val="000000"/>
           <w:sz w:val="21"/>
           <w:szCs w:val="21"/>
@@ -871,23 +863,23 @@
     <w:p>
       <w:pPr>
         <w:spacing w:after="0" w:line="240" w:lineRule="auto"/>
-        <w:rPr>
-          <w:rFonts w:ascii="Arial" w:eastAsia="Times New Roman" w:hAnsi="Arial" w:cs="Arial"/>
-          <w:color w:val="000000"/>
-          <w:sz w:val="21"/>
-          <w:szCs w:val="21"/>
-          <w:lang w:eastAsia="en-IN"/>
-        </w:rPr>
-      </w:pPr>
-      <w:r>
-        <w:rPr>
-          <w:rFonts w:ascii="Arial" w:eastAsia="Times New Roman" w:hAnsi="Arial" w:cs="Arial"/>
-          <w:color w:val="000000"/>
-          <w:sz w:val="21"/>
-          <w:szCs w:val="21"/>
-          <w:lang w:eastAsia="en-IN"/>
-        </w:rPr>
-        <w:tab/>
+        <w:ind w:left="720"/>
+        <w:rPr>
+          <w:rFonts w:ascii="Arial" w:eastAsia="Times New Roman" w:hAnsi="Arial" w:cs="Arial"/>
+          <w:color w:val="000000"/>
+          <w:sz w:val="21"/>
+          <w:szCs w:val="21"/>
+          <w:lang w:eastAsia="en-IN"/>
+        </w:rPr>
+      </w:pPr>
+      <w:r>
+        <w:rPr>
+          <w:rFonts w:ascii="Arial" w:eastAsia="Times New Roman" w:hAnsi="Arial" w:cs="Arial"/>
+          <w:color w:val="000000"/>
+          <w:sz w:val="21"/>
+          <w:szCs w:val="21"/>
+          <w:lang w:eastAsia="en-IN"/>
+        </w:rPr>
         <w:t xml:space="preserve">1. </w:t>
       </w:r>
       <w:r>
@@ -898,40 +890,27 @@
           <w:szCs w:val="21"/>
           <w:lang w:eastAsia="en-IN"/>
         </w:rPr>
-        <w:t>If we caught the Script tag in the middle of rendering it might cause the delay in downloading.</w:t>
-      </w:r>
-    </w:p>
-    <w:p>
-      <w:pPr>
-        <w:spacing w:after="0" w:line="240" w:lineRule="auto"/>
-        <w:rPr>
-          <w:rFonts w:ascii="Arial" w:eastAsia="Times New Roman" w:hAnsi="Arial" w:cs="Arial"/>
-          <w:color w:val="000000"/>
-          <w:sz w:val="21"/>
-          <w:szCs w:val="21"/>
-          <w:lang w:eastAsia="en-IN"/>
-        </w:rPr>
-      </w:pPr>
-      <w:r>
-        <w:rPr>
-          <w:rFonts w:ascii="Arial" w:eastAsia="Times New Roman" w:hAnsi="Arial" w:cs="Arial"/>
-          <w:color w:val="000000"/>
-          <w:sz w:val="21"/>
-          <w:szCs w:val="21"/>
-          <w:lang w:eastAsia="en-IN"/>
-        </w:rPr>
-        <w:t xml:space="preserve"> </w:t>
-      </w:r>
-      <w:r>
-        <w:rPr>
-          <w:rFonts w:ascii="Arial" w:eastAsia="Times New Roman" w:hAnsi="Arial" w:cs="Arial"/>
-          <w:color w:val="000000"/>
-          <w:sz w:val="21"/>
-          <w:szCs w:val="21"/>
-          <w:lang w:eastAsia="en-IN"/>
-        </w:rPr>
-        <w:tab/>
-        <w:t>2.</w:t>
+        <w:t xml:space="preserve">If we caught the Script tag in the middle of rendering it might cause the delay in </w:t>
+      </w:r>
+      <w:r>
+        <w:rPr>
+          <w:rFonts w:ascii="Arial" w:eastAsia="Times New Roman" w:hAnsi="Arial" w:cs="Arial"/>
+          <w:color w:val="000000"/>
+          <w:sz w:val="21"/>
+          <w:szCs w:val="21"/>
+          <w:lang w:eastAsia="en-IN"/>
+        </w:rPr>
+        <w:t xml:space="preserve"> rendering the HTML content</w:t>
+      </w:r>
+      <w:r>
+        <w:rPr>
+          <w:rFonts w:ascii="Arial" w:eastAsia="Times New Roman" w:hAnsi="Arial" w:cs="Arial"/>
+          <w:color w:val="000000"/>
+          <w:sz w:val="21"/>
+          <w:szCs w:val="21"/>
+          <w:lang w:eastAsia="en-IN"/>
+        </w:rPr>
+        <w:t>.</w:t>
       </w:r>
     </w:p>
     <w:p>

</xml_diff>